<commit_message>
ex02 taks 6 done, moving to task 7
</commit_message>
<xml_diff>
--- a/front_end_development/ex02/FED - EX02 - Functions and Objects.docx
+++ b/front_end_development/ex02/FED - EX02 - Functions and Objects.docx
@@ -32,7 +32,21 @@
         <w:rPr>
           <w:lang w:val="en-US"/>
         </w:rPr>
-        <w:t xml:space="preserve"> 10 “Functions” of the book “ Professional JavaScript for Web Developers</w:t>
+        <w:t xml:space="preserve"> 10 “Functions” of the book </w:t>
+      </w:r>
+      <w:proofErr w:type="gramStart"/>
+      <w:r>
+        <w:rPr>
+          <w:lang w:val="en-US"/>
+        </w:rPr>
+        <w:t>“ Professional</w:t>
+      </w:r>
+      <w:proofErr w:type="gramEnd"/>
+      <w:r>
+        <w:rPr>
+          <w:lang w:val="en-US"/>
+        </w:rPr>
+        <w:t xml:space="preserve"> JavaScript for Web Developers</w:t>
       </w:r>
       <w:r>
         <w:rPr>
@@ -57,8 +71,16 @@
         <w:rPr>
           <w:lang w:val="en-US"/>
         </w:rPr>
-        <w:t xml:space="preserve"> edition) by Matt Frisbie</w:t>
-      </w:r>
+        <w:t xml:space="preserve"> edition) by Matt </w:t>
+      </w:r>
+      <w:proofErr w:type="spellStart"/>
+      <w:r>
+        <w:rPr>
+          <w:lang w:val="en-US"/>
+        </w:rPr>
+        <w:t>Frisbie</w:t>
+      </w:r>
+      <w:proofErr w:type="spellEnd"/>
       <w:r>
         <w:rPr>
           <w:lang w:val="en-US"/>
@@ -130,7 +152,35 @@
         <w:rPr>
           <w:lang w:val="en-US"/>
         </w:rPr>
-        <w:t xml:space="preserve"> edition) by Marijin Haverbeke. </w:t>
+        <w:t xml:space="preserve"> edition) by </w:t>
+      </w:r>
+      <w:proofErr w:type="spellStart"/>
+      <w:r>
+        <w:rPr>
+          <w:lang w:val="en-US"/>
+        </w:rPr>
+        <w:t>Marijin</w:t>
+      </w:r>
+      <w:proofErr w:type="spellEnd"/>
+      <w:r>
+        <w:rPr>
+          <w:lang w:val="en-US"/>
+        </w:rPr>
+        <w:t xml:space="preserve"> </w:t>
+      </w:r>
+      <w:proofErr w:type="spellStart"/>
+      <w:r>
+        <w:rPr>
+          <w:lang w:val="en-US"/>
+        </w:rPr>
+        <w:t>Haverbeke</w:t>
+      </w:r>
+      <w:proofErr w:type="spellEnd"/>
+      <w:r>
+        <w:rPr>
+          <w:lang w:val="en-US"/>
+        </w:rPr>
+        <w:t xml:space="preserve">. </w:t>
       </w:r>
     </w:p>
     <w:p>
@@ -186,12 +236,14 @@
         </w:rPr>
         <w:t xml:space="preserve"> and screenshots directly into this document. Always immediately after the relevant question. Return the document into your return box in </w:t>
       </w:r>
+      <w:proofErr w:type="spellStart"/>
       <w:r>
         <w:rPr>
           <w:lang w:val="en-US"/>
         </w:rPr>
         <w:t>itsLearning</w:t>
       </w:r>
+      <w:proofErr w:type="spellEnd"/>
       <w:r>
         <w:rPr>
           <w:lang w:val="en-US"/>
@@ -348,6 +400,7 @@
         </w:rPr>
         <w:t xml:space="preserve">Write the function </w:t>
       </w:r>
+      <w:proofErr w:type="spellStart"/>
       <w:r>
         <w:rPr>
           <w:rFonts w:ascii="Courier New" w:hAnsi="Courier New" w:cs="Courier New"/>
@@ -355,6 +408,7 @@
         </w:rPr>
         <w:t>isLeapYear</w:t>
       </w:r>
+      <w:proofErr w:type="spellEnd"/>
       <w:r>
         <w:rPr>
           <w:lang w:val="en-US"/>
@@ -488,7 +542,35 @@
         <w:rPr>
           <w:lang w:val="en-US"/>
         </w:rPr>
-        <w:t>Fill a year into a textbox on a web page. Call the function by clicking the button Check year and display (by utilizing another function) "Year xxxx is a leap year" or "Year xxxx is not a leap year" in a div below. The xxx is the filled in year.</w:t>
+        <w:t xml:space="preserve">Fill a year into a textbox on a web page. Call the function by clicking the button Check year and display (by utilizing another function) "Year </w:t>
+      </w:r>
+      <w:proofErr w:type="spellStart"/>
+      <w:r>
+        <w:rPr>
+          <w:lang w:val="en-US"/>
+        </w:rPr>
+        <w:t>xxxx</w:t>
+      </w:r>
+      <w:proofErr w:type="spellEnd"/>
+      <w:r>
+        <w:rPr>
+          <w:lang w:val="en-US"/>
+        </w:rPr>
+        <w:t xml:space="preserve"> is a leap year" or "Year </w:t>
+      </w:r>
+      <w:proofErr w:type="spellStart"/>
+      <w:r>
+        <w:rPr>
+          <w:lang w:val="en-US"/>
+        </w:rPr>
+        <w:t>xxxx</w:t>
+      </w:r>
+      <w:proofErr w:type="spellEnd"/>
+      <w:r>
+        <w:rPr>
+          <w:lang w:val="en-US"/>
+        </w:rPr>
+        <w:t xml:space="preserve"> is not a leap year" in a div below. The xxx is the filled in year.</w:t>
       </w:r>
     </w:p>
     <w:p>
@@ -570,6 +652,7 @@
         </w:rPr>
         <w:t xml:space="preserve">Implement the function </w:t>
       </w:r>
+      <w:proofErr w:type="spellStart"/>
       <w:r>
         <w:rPr>
           <w:rFonts w:ascii="Courier New" w:hAnsi="Courier New" w:cs="Courier New"/>
@@ -584,6 +667,7 @@
         </w:rPr>
         <w:t>Number</w:t>
       </w:r>
+      <w:proofErr w:type="spellEnd"/>
       <w:r>
         <w:rPr>
           <w:rFonts w:ascii="Courier New" w:hAnsi="Courier New" w:cs="Courier New"/>
@@ -658,6 +742,7 @@
         </w:rPr>
         <w:t xml:space="preserve">, which is an array of numbers. The second argument is </w:t>
       </w:r>
+      <w:proofErr w:type="spellStart"/>
       <w:r>
         <w:rPr>
           <w:rFonts w:ascii="Courier New" w:hAnsi="Courier New" w:cs="Courier New"/>
@@ -665,6 +750,7 @@
         </w:rPr>
         <w:t>aNumber</w:t>
       </w:r>
+      <w:proofErr w:type="spellEnd"/>
       <w:r>
         <w:rPr>
           <w:lang w:val="en-US"/>
@@ -800,6 +886,7 @@
         </w:rPr>
         <w:t xml:space="preserve">The function returns </w:t>
       </w:r>
+      <w:proofErr w:type="gramStart"/>
       <w:r>
         <w:rPr>
           <w:rFonts w:ascii="Courier New" w:hAnsi="Courier New" w:cs="Courier New"/>
@@ -811,8 +898,16 @@
         <w:rPr>
           <w:lang w:val="en-US"/>
         </w:rPr>
-        <w:t xml:space="preserve">, if the array contains the number given in </w:t>
-      </w:r>
+        <w:t>, if</w:t>
+      </w:r>
+      <w:proofErr w:type="gramEnd"/>
+      <w:r>
+        <w:rPr>
+          <w:lang w:val="en-US"/>
+        </w:rPr>
+        <w:t xml:space="preserve"> the array contains the number given in </w:t>
+      </w:r>
+      <w:proofErr w:type="spellStart"/>
       <w:r>
         <w:rPr>
           <w:rFonts w:ascii="Courier New" w:hAnsi="Courier New" w:cs="Courier New"/>
@@ -820,6 +915,7 @@
         </w:rPr>
         <w:t>aNumber</w:t>
       </w:r>
+      <w:proofErr w:type="spellEnd"/>
       <w:r>
         <w:rPr>
           <w:lang w:val="en-US"/>
@@ -988,6 +1084,7 @@
         </w:rPr>
         <w:t xml:space="preserve">Write the function </w:t>
       </w:r>
+      <w:proofErr w:type="spellStart"/>
       <w:r>
         <w:rPr>
           <w:rFonts w:ascii="Courier New" w:hAnsi="Courier New" w:cs="Courier New"/>
@@ -995,6 +1092,7 @@
         </w:rPr>
         <w:t>convertToMinutesFormat</w:t>
       </w:r>
+      <w:proofErr w:type="spellEnd"/>
       <w:r>
         <w:rPr>
           <w:lang w:val="en-US"/>
@@ -1040,6 +1138,7 @@
         </w:rPr>
         <w:t xml:space="preserve">The function takes a </w:t>
       </w:r>
+      <w:proofErr w:type="spellStart"/>
       <w:r>
         <w:rPr>
           <w:rFonts w:ascii="Courier New" w:hAnsi="Courier New" w:cs="Courier New"/>
@@ -1047,11 +1146,70 @@
         </w:rPr>
         <w:t>hoursInHundredths</w:t>
       </w:r>
-      <w:r>
-        <w:rPr>
-          <w:lang w:val="en-US"/>
-        </w:rPr>
-        <w:t xml:space="preserve"> as a parameter. The function should able to handle a parameter value that is given in one of the following formats: x.xx, xx.xx, x,xx or xx,xx.</w:t>
+      <w:proofErr w:type="spellEnd"/>
+      <w:r>
+        <w:rPr>
+          <w:lang w:val="en-US"/>
+        </w:rPr>
+        <w:t xml:space="preserve"> as a parameter. The function should able to handle a parameter value that is given in one of the following formats: </w:t>
+      </w:r>
+      <w:proofErr w:type="spellStart"/>
+      <w:proofErr w:type="gramStart"/>
+      <w:r>
+        <w:rPr>
+          <w:lang w:val="en-US"/>
+        </w:rPr>
+        <w:t>x.xx</w:t>
+      </w:r>
+      <w:proofErr w:type="spellEnd"/>
+      <w:proofErr w:type="gramEnd"/>
+      <w:r>
+        <w:rPr>
+          <w:lang w:val="en-US"/>
+        </w:rPr>
+        <w:t xml:space="preserve">, </w:t>
+      </w:r>
+      <w:proofErr w:type="spellStart"/>
+      <w:r>
+        <w:rPr>
+          <w:lang w:val="en-US"/>
+        </w:rPr>
+        <w:t>xx.xx</w:t>
+      </w:r>
+      <w:proofErr w:type="spellEnd"/>
+      <w:r>
+        <w:rPr>
+          <w:lang w:val="en-US"/>
+        </w:rPr>
+        <w:t xml:space="preserve">, </w:t>
+      </w:r>
+      <w:proofErr w:type="spellStart"/>
+      <w:r>
+        <w:rPr>
+          <w:lang w:val="en-US"/>
+        </w:rPr>
+        <w:t>x,xx</w:t>
+      </w:r>
+      <w:proofErr w:type="spellEnd"/>
+      <w:r>
+        <w:rPr>
+          <w:lang w:val="en-US"/>
+        </w:rPr>
+        <w:t xml:space="preserve"> or </w:t>
+      </w:r>
+      <w:proofErr w:type="spellStart"/>
+      <w:r>
+        <w:rPr>
+          <w:lang w:val="en-US"/>
+        </w:rPr>
+        <w:t>xx,xx</w:t>
+      </w:r>
+      <w:proofErr w:type="spellEnd"/>
+      <w:r>
+        <w:rPr>
+          <w:lang w:val="en-US"/>
+        </w:rPr>
+        <w:t>.</w:t>
       </w:r>
     </w:p>
     <w:p>
@@ -1133,8 +1291,38 @@
         <w:rPr>
           <w:lang w:val="en-US"/>
         </w:rPr>
-        <w:t>The function returns hours and minutes in one of the following formats: h:mm or hh:mm.</w:t>
-      </w:r>
+        <w:t xml:space="preserve">The function returns hours and minutes in one of the following formats: </w:t>
+      </w:r>
+      <w:proofErr w:type="spellStart"/>
+      <w:r>
+        <w:rPr>
+          <w:lang w:val="en-US"/>
+        </w:rPr>
+        <w:t>h:mm</w:t>
+      </w:r>
+      <w:proofErr w:type="spellEnd"/>
+      <w:r>
+        <w:rPr>
+          <w:lang w:val="en-US"/>
+        </w:rPr>
+        <w:t xml:space="preserve"> or </w:t>
+      </w:r>
+      <w:proofErr w:type="spellStart"/>
+      <w:proofErr w:type="gramStart"/>
+      <w:r>
+        <w:rPr>
+          <w:lang w:val="en-US"/>
+        </w:rPr>
+        <w:t>hh:mm</w:t>
+      </w:r>
+      <w:proofErr w:type="spellEnd"/>
+      <w:r>
+        <w:rPr>
+          <w:lang w:val="en-US"/>
+        </w:rPr>
+        <w:t>.</w:t>
+      </w:r>
+      <w:proofErr w:type="gramEnd"/>
     </w:p>
     <w:p>
       <w:pPr>
@@ -1365,7 +1553,21 @@
         <w:rPr>
           <w:lang w:val="en-US"/>
         </w:rPr>
-        <w:t xml:space="preserve"> the url of the reference</w:t>
+        <w:t xml:space="preserve"> the </w:t>
+      </w:r>
+      <w:proofErr w:type="spellStart"/>
+      <w:r>
+        <w:rPr>
+          <w:lang w:val="en-US"/>
+        </w:rPr>
+        <w:t>url</w:t>
+      </w:r>
+      <w:proofErr w:type="spellEnd"/>
+      <w:r>
+        <w:rPr>
+          <w:lang w:val="en-US"/>
+        </w:rPr>
+        <w:t xml:space="preserve"> of the reference</w:t>
       </w:r>
       <w:r>
         <w:rPr>
@@ -1384,6 +1586,92 @@
           <w:lang w:val="en-US"/>
         </w:rPr>
         <w:t xml:space="preserve"> (0,5 points)</w:t>
+      </w:r>
+    </w:p>
+    <w:p>
+      <w:pPr>
+        <w:pStyle w:val="ListParagraph"/>
+        <w:spacing w:line="360" w:lineRule="auto"/>
+        <w:jc w:val="both"/>
+        <w:rPr>
+          <w:lang w:val="en-US"/>
+        </w:rPr>
+      </w:pPr>
+      <w:r>
+        <w:rPr>
+          <w:lang w:val="en-US"/>
+        </w:rPr>
+        <w:t xml:space="preserve">W3Schools: </w:t>
+      </w:r>
+      <w:hyperlink r:id="rId10" w:history="1">
+        <w:r>
+          <w:rPr>
+            <w:rStyle w:val="Hyperlink"/>
+            <w:lang w:val="en-US"/>
+          </w:rPr>
+          <w:t>https://www.w3schools.com/js/default.asp</w:t>
+        </w:r>
+      </w:hyperlink>
+    </w:p>
+    <w:p>
+      <w:pPr>
+        <w:pStyle w:val="ListParagraph"/>
+        <w:spacing w:line="360" w:lineRule="auto"/>
+        <w:jc w:val="both"/>
+        <w:rPr>
+          <w:lang w:val="en-US"/>
+        </w:rPr>
+      </w:pPr>
+      <w:r>
+        <w:rPr>
+          <w:lang w:val="en-US"/>
+        </w:rPr>
+        <w:t xml:space="preserve">MDN Web Docs – </w:t>
+      </w:r>
+      <w:proofErr w:type="spellStart"/>
+      <w:r>
+        <w:rPr>
+          <w:lang w:val="en-US"/>
+        </w:rPr>
+        <w:t>Javacript</w:t>
+      </w:r>
+      <w:proofErr w:type="spellEnd"/>
+      <w:r>
+        <w:rPr>
+          <w:lang w:val="en-US"/>
+        </w:rPr>
+        <w:t xml:space="preserve">: </w:t>
+      </w:r>
+      <w:hyperlink r:id="rId11" w:history="1">
+        <w:r>
+          <w:rPr>
+            <w:rStyle w:val="Hyperlink"/>
+            <w:lang w:val="en-US"/>
+          </w:rPr>
+          <w:t>https://developer.mozilla.org/en-US/docs/Web/JavaScript/Guide</w:t>
+        </w:r>
+      </w:hyperlink>
+    </w:p>
+    <w:p>
+      <w:pPr>
+        <w:pStyle w:val="ListParagraph"/>
+        <w:spacing w:line="360" w:lineRule="auto"/>
+        <w:jc w:val="both"/>
+        <w:rPr>
+          <w:lang w:val="en-US"/>
+        </w:rPr>
+      </w:pPr>
+      <w:r>
+        <w:rPr>
+          <w:lang w:val="en-US"/>
+        </w:rPr>
+        <w:t xml:space="preserve">JavaScript Tutorial: </w:t>
+      </w:r>
+      <w:r>
+        <w:rPr>
+          <w:lang w:val="en-US"/>
+        </w:rPr>
+        <w:t>https://www.javascripttutorial.net/</w:t>
       </w:r>
     </w:p>
     <w:p>
@@ -1439,6 +1727,36 @@
           <w:lang w:val="en-US"/>
         </w:rPr>
       </w:pPr>
+      <w:r>
+        <w:rPr>
+          <w:lang w:val="en-US"/>
+        </w:rPr>
+        <w:t xml:space="preserve">All the references are great resource for learning JavaScript. MDN Web Docs has extensive JavaScript documentation. All the references cover basic concepts of JavaScript and some of the references has information about modern JavaScript features or web </w:t>
+      </w:r>
+      <w:proofErr w:type="gramStart"/>
+      <w:r>
+        <w:rPr>
+          <w:lang w:val="en-US"/>
+        </w:rPr>
+        <w:t>API’s</w:t>
+      </w:r>
+      <w:proofErr w:type="gramEnd"/>
+      <w:r>
+        <w:rPr>
+          <w:lang w:val="en-US"/>
+        </w:rPr>
+        <w:t xml:space="preserve"> for JavaScript.</w:t>
+      </w:r>
+    </w:p>
+    <w:p>
+      <w:pPr>
+        <w:pStyle w:val="ListParagraph"/>
+        <w:spacing w:line="360" w:lineRule="auto"/>
+        <w:jc w:val="both"/>
+        <w:rPr>
+          <w:lang w:val="en-US"/>
+        </w:rPr>
+      </w:pPr>
     </w:p>
     <w:p>
       <w:pPr>
@@ -1484,7 +1802,118 @@
         <w:rPr>
           <w:lang w:val="en-US"/>
         </w:rPr>
+        <w:drawing>
+          <wp:inline distT="0" distB="0" distL="0" distR="0" wp14:anchorId="2B8ABA17" wp14:editId="0411D98E">
+            <wp:extent cx="2819400" cy="1219200"/>
+            <wp:effectExtent l="0" t="0" r="0" b="0"/>
+            <wp:docPr id="1854694043" name="Picture 1" descr="A computer screen shot of text&#10;&#10;Description automatically generated"/>
+            <wp:cNvGraphicFramePr>
+              <a:graphicFrameLocks xmlns:a="http://schemas.openxmlformats.org/drawingml/2006/main" noChangeAspect="1"/>
+            </wp:cNvGraphicFramePr>
+            <a:graphic xmlns:a="http://schemas.openxmlformats.org/drawingml/2006/main">
+              <a:graphicData uri="http://schemas.openxmlformats.org/drawingml/2006/picture">
+                <pic:pic xmlns:pic="http://schemas.openxmlformats.org/drawingml/2006/picture">
+                  <pic:nvPicPr>
+                    <pic:cNvPr id="1854694043" name="Picture 1" descr="A computer screen shot of text&#10;&#10;Description automatically generated"/>
+                    <pic:cNvPicPr/>
+                  </pic:nvPicPr>
+                  <pic:blipFill>
+                    <a:blip r:embed="rId12"/>
+                    <a:stretch>
+                      <a:fillRect/>
+                    </a:stretch>
+                  </pic:blipFill>
+                  <pic:spPr>
+                    <a:xfrm>
+                      <a:off x="0" y="0"/>
+                      <a:ext cx="2819400" cy="1219200"/>
+                    </a:xfrm>
+                    <a:prstGeom prst="rect">
+                      <a:avLst/>
+                    </a:prstGeom>
+                  </pic:spPr>
+                </pic:pic>
+              </a:graphicData>
+            </a:graphic>
+          </wp:inline>
+        </w:drawing>
+      </w:r>
+    </w:p>
+    <w:p>
+      <w:pPr>
+        <w:spacing w:line="360" w:lineRule="auto"/>
+        <w:jc w:val="both"/>
+        <w:rPr>
+          <w:lang w:val="en-US"/>
+        </w:rPr>
+      </w:pPr>
+      <w:r>
+        <w:rPr>
+          <w:lang w:val="en-US"/>
+        </w:rPr>
         <w:t>b. How do you use rest parameters?</w:t>
+      </w:r>
+    </w:p>
+    <w:p>
+      <w:pPr>
+        <w:spacing w:line="360" w:lineRule="auto"/>
+        <w:jc w:val="both"/>
+        <w:rPr>
+          <w:lang w:val="en-US"/>
+        </w:rPr>
+      </w:pPr>
+      <w:r>
+        <w:rPr>
+          <w:lang w:val="en-US"/>
+        </w:rPr>
+        <w:drawing>
+          <wp:inline distT="0" distB="0" distL="0" distR="0" wp14:anchorId="284C3C3F" wp14:editId="0FB010BC">
+            <wp:extent cx="2971800" cy="1866900"/>
+            <wp:effectExtent l="0" t="0" r="0" b="0"/>
+            <wp:docPr id="63357749" name="Picture 1" descr="A computer screen with text and numbers&#10;&#10;Description automatically generated"/>
+            <wp:cNvGraphicFramePr>
+              <a:graphicFrameLocks xmlns:a="http://schemas.openxmlformats.org/drawingml/2006/main" noChangeAspect="1"/>
+            </wp:cNvGraphicFramePr>
+            <a:graphic xmlns:a="http://schemas.openxmlformats.org/drawingml/2006/main">
+              <a:graphicData uri="http://schemas.openxmlformats.org/drawingml/2006/picture">
+                <pic:pic xmlns:pic="http://schemas.openxmlformats.org/drawingml/2006/picture">
+                  <pic:nvPicPr>
+                    <pic:cNvPr id="63357749" name="Picture 1" descr="A computer screen with text and numbers&#10;&#10;Description automatically generated"/>
+                    <pic:cNvPicPr/>
+                  </pic:nvPicPr>
+                  <pic:blipFill>
+                    <a:blip r:embed="rId13"/>
+                    <a:stretch>
+                      <a:fillRect/>
+                    </a:stretch>
+                  </pic:blipFill>
+                  <pic:spPr>
+                    <a:xfrm>
+                      <a:off x="0" y="0"/>
+                      <a:ext cx="2971800" cy="1866900"/>
+                    </a:xfrm>
+                    <a:prstGeom prst="rect">
+                      <a:avLst/>
+                    </a:prstGeom>
+                  </pic:spPr>
+                </pic:pic>
+              </a:graphicData>
+            </a:graphic>
+          </wp:inline>
+        </w:drawing>
+      </w:r>
+    </w:p>
+    <w:p>
+      <w:pPr>
+        <w:rPr>
+          <w:lang w:val="en-US"/>
+        </w:rPr>
+      </w:pPr>
+      <w:r>
+        <w:rPr>
+          <w:lang w:val="en-US"/>
+        </w:rPr>
+        <w:br w:type="page"/>
       </w:r>
     </w:p>
     <w:p>
@@ -1608,6 +2037,7 @@
         </w:rPr>
         <w:t xml:space="preserve">: </w:t>
       </w:r>
+      <w:proofErr w:type="spellStart"/>
       <w:r>
         <w:rPr>
           <w:rFonts w:ascii="Courier New" w:hAnsi="Courier New" w:cs="Courier New"/>
@@ -1615,6 +2045,7 @@
         </w:rPr>
         <w:t>isbn</w:t>
       </w:r>
+      <w:proofErr w:type="spellEnd"/>
       <w:r>
         <w:rPr>
           <w:lang w:val="en-US"/>
@@ -1647,6 +2078,7 @@
         </w:rPr>
         <w:t xml:space="preserve">, </w:t>
       </w:r>
+      <w:proofErr w:type="spellStart"/>
       <w:r>
         <w:rPr>
           <w:rFonts w:ascii="Courier New" w:hAnsi="Courier New" w:cs="Courier New"/>
@@ -1654,6 +2086,7 @@
         </w:rPr>
         <w:t>publicationDate</w:t>
       </w:r>
+      <w:proofErr w:type="spellEnd"/>
       <w:r>
         <w:rPr>
           <w:lang w:val="en-US"/>
@@ -1666,6 +2099,76 @@
         </w:rPr>
         <w:t xml:space="preserve"> (0,5 points)</w:t>
       </w:r>
+    </w:p>
+    <w:p>
+      <w:pPr>
+        <w:pStyle w:val="ListParagraph"/>
+        <w:spacing w:line="360" w:lineRule="auto"/>
+        <w:jc w:val="both"/>
+        <w:rPr>
+          <w:lang w:val="en-US"/>
+        </w:rPr>
+      </w:pPr>
+    </w:p>
+    <w:p>
+      <w:pPr>
+        <w:pStyle w:val="ListParagraph"/>
+        <w:spacing w:line="360" w:lineRule="auto"/>
+        <w:jc w:val="both"/>
+        <w:rPr>
+          <w:lang w:val="en-US"/>
+        </w:rPr>
+      </w:pPr>
+      <w:r>
+        <w:rPr>
+          <w:lang w:val="en-US"/>
+        </w:rPr>
+        <w:drawing>
+          <wp:inline distT="0" distB="0" distL="0" distR="0" wp14:anchorId="344BA99D" wp14:editId="55B6BC0F">
+            <wp:extent cx="2057400" cy="749300"/>
+            <wp:effectExtent l="0" t="0" r="0" b="0"/>
+            <wp:docPr id="2116896486" name="Picture 1" descr="A screen shot of a computer&#10;&#10;Description automatically generated"/>
+            <wp:cNvGraphicFramePr>
+              <a:graphicFrameLocks xmlns:a="http://schemas.openxmlformats.org/drawingml/2006/main" noChangeAspect="1"/>
+            </wp:cNvGraphicFramePr>
+            <a:graphic xmlns:a="http://schemas.openxmlformats.org/drawingml/2006/main">
+              <a:graphicData uri="http://schemas.openxmlformats.org/drawingml/2006/picture">
+                <pic:pic xmlns:pic="http://schemas.openxmlformats.org/drawingml/2006/picture">
+                  <pic:nvPicPr>
+                    <pic:cNvPr id="2116896486" name="Picture 1" descr="A screen shot of a computer&#10;&#10;Description automatically generated"/>
+                    <pic:cNvPicPr/>
+                  </pic:nvPicPr>
+                  <pic:blipFill>
+                    <a:blip r:embed="rId14"/>
+                    <a:stretch>
+                      <a:fillRect/>
+                    </a:stretch>
+                  </pic:blipFill>
+                  <pic:spPr>
+                    <a:xfrm>
+                      <a:off x="0" y="0"/>
+                      <a:ext cx="2057400" cy="749300"/>
+                    </a:xfrm>
+                    <a:prstGeom prst="rect">
+                      <a:avLst/>
+                    </a:prstGeom>
+                  </pic:spPr>
+                </pic:pic>
+              </a:graphicData>
+            </a:graphic>
+          </wp:inline>
+        </w:drawing>
+      </w:r>
+    </w:p>
+    <w:p>
+      <w:pPr>
+        <w:pStyle w:val="ListParagraph"/>
+        <w:spacing w:line="360" w:lineRule="auto"/>
+        <w:jc w:val="both"/>
+        <w:rPr>
+          <w:lang w:val="en-US"/>
+        </w:rPr>
+      </w:pPr>
     </w:p>
     <w:p>
       <w:pPr>
@@ -1686,6 +2189,7 @@
         </w:rPr>
         <w:t xml:space="preserve">Add the following methods with the following names to the book object: </w:t>
       </w:r>
+      <w:proofErr w:type="spellStart"/>
       <w:r>
         <w:rPr>
           <w:rFonts w:ascii="Courier New" w:hAnsi="Courier New" w:cs="Courier New"/>
@@ -1693,12 +2197,14 @@
         </w:rPr>
         <w:t>getAuthors</w:t>
       </w:r>
+      <w:proofErr w:type="spellEnd"/>
       <w:r>
         <w:rPr>
           <w:lang w:val="en-US"/>
         </w:rPr>
         <w:t xml:space="preserve">, </w:t>
       </w:r>
+      <w:proofErr w:type="spellStart"/>
       <w:r>
         <w:rPr>
           <w:rFonts w:ascii="Courier New" w:hAnsi="Courier New" w:cs="Courier New"/>
@@ -1706,13 +2212,39 @@
         </w:rPr>
         <w:t>setAuthors</w:t>
       </w:r>
-      <w:r>
-        <w:rPr>
-          <w:rFonts w:ascii="Courier New" w:hAnsi="Courier New" w:cs="Courier New"/>
-          <w:lang w:val="en-US"/>
-        </w:rPr>
-        <w:t>, getIsbn, setIsbn</w:t>
-      </w:r>
+      <w:proofErr w:type="spellEnd"/>
+      <w:r>
+        <w:rPr>
+          <w:rFonts w:ascii="Courier New" w:hAnsi="Courier New" w:cs="Courier New"/>
+          <w:lang w:val="en-US"/>
+        </w:rPr>
+        <w:t xml:space="preserve">, </w:t>
+      </w:r>
+      <w:proofErr w:type="spellStart"/>
+      <w:r>
+        <w:rPr>
+          <w:rFonts w:ascii="Courier New" w:hAnsi="Courier New" w:cs="Courier New"/>
+          <w:lang w:val="en-US"/>
+        </w:rPr>
+        <w:t>getIsbn</w:t>
+      </w:r>
+      <w:proofErr w:type="spellEnd"/>
+      <w:r>
+        <w:rPr>
+          <w:rFonts w:ascii="Courier New" w:hAnsi="Courier New" w:cs="Courier New"/>
+          <w:lang w:val="en-US"/>
+        </w:rPr>
+        <w:t xml:space="preserve">, </w:t>
+      </w:r>
+      <w:proofErr w:type="spellStart"/>
+      <w:r>
+        <w:rPr>
+          <w:rFonts w:ascii="Courier New" w:hAnsi="Courier New" w:cs="Courier New"/>
+          <w:lang w:val="en-US"/>
+        </w:rPr>
+        <w:t>setIsbn</w:t>
+      </w:r>
+      <w:proofErr w:type="spellEnd"/>
       <w:r>
         <w:rPr>
           <w:lang w:val="en-US"/>
@@ -1725,6 +2257,76 @@
         </w:rPr>
         <w:t xml:space="preserve"> (0,5 points)</w:t>
       </w:r>
+    </w:p>
+    <w:p>
+      <w:pPr>
+        <w:pStyle w:val="ListParagraph"/>
+        <w:spacing w:line="360" w:lineRule="auto"/>
+        <w:jc w:val="both"/>
+        <w:rPr>
+          <w:lang w:val="en-US"/>
+        </w:rPr>
+      </w:pPr>
+    </w:p>
+    <w:p>
+      <w:pPr>
+        <w:pStyle w:val="ListParagraph"/>
+        <w:spacing w:line="360" w:lineRule="auto"/>
+        <w:jc w:val="both"/>
+        <w:rPr>
+          <w:lang w:val="en-US"/>
+        </w:rPr>
+      </w:pPr>
+      <w:r>
+        <w:rPr>
+          <w:lang w:val="en-US"/>
+        </w:rPr>
+        <w:drawing>
+          <wp:inline distT="0" distB="0" distL="0" distR="0" wp14:anchorId="1FA8DE4D" wp14:editId="2C64F715">
+            <wp:extent cx="1689100" cy="1765300"/>
+            <wp:effectExtent l="0" t="0" r="0" b="0"/>
+            <wp:docPr id="1981537650" name="Picture 1" descr="A screen shot of a computer code&#10;&#10;Description automatically generated"/>
+            <wp:cNvGraphicFramePr>
+              <a:graphicFrameLocks xmlns:a="http://schemas.openxmlformats.org/drawingml/2006/main" noChangeAspect="1"/>
+            </wp:cNvGraphicFramePr>
+            <a:graphic xmlns:a="http://schemas.openxmlformats.org/drawingml/2006/main">
+              <a:graphicData uri="http://schemas.openxmlformats.org/drawingml/2006/picture">
+                <pic:pic xmlns:pic="http://schemas.openxmlformats.org/drawingml/2006/picture">
+                  <pic:nvPicPr>
+                    <pic:cNvPr id="1981537650" name="Picture 1" descr="A screen shot of a computer code&#10;&#10;Description automatically generated"/>
+                    <pic:cNvPicPr/>
+                  </pic:nvPicPr>
+                  <pic:blipFill>
+                    <a:blip r:embed="rId15"/>
+                    <a:stretch>
+                      <a:fillRect/>
+                    </a:stretch>
+                  </pic:blipFill>
+                  <pic:spPr>
+                    <a:xfrm>
+                      <a:off x="0" y="0"/>
+                      <a:ext cx="1689100" cy="1765300"/>
+                    </a:xfrm>
+                    <a:prstGeom prst="rect">
+                      <a:avLst/>
+                    </a:prstGeom>
+                  </pic:spPr>
+                </pic:pic>
+              </a:graphicData>
+            </a:graphic>
+          </wp:inline>
+        </w:drawing>
+      </w:r>
+    </w:p>
+    <w:p>
+      <w:pPr>
+        <w:pStyle w:val="ListParagraph"/>
+        <w:spacing w:line="360" w:lineRule="auto"/>
+        <w:jc w:val="both"/>
+        <w:rPr>
+          <w:lang w:val="en-US"/>
+        </w:rPr>
+      </w:pPr>
     </w:p>
     <w:p>
       <w:pPr>
@@ -1755,7 +2357,21 @@
         <w:rPr>
           <w:lang w:val="en-US"/>
         </w:rPr>
-        <w:t xml:space="preserve">ame book. You can use the value of the field isbn as comparison </w:t>
+        <w:t xml:space="preserve">ame book. You can use the value of the field </w:t>
+      </w:r>
+      <w:proofErr w:type="spellStart"/>
+      <w:r>
+        <w:rPr>
+          <w:lang w:val="en-US"/>
+        </w:rPr>
+        <w:t>isbn</w:t>
+      </w:r>
+      <w:proofErr w:type="spellEnd"/>
+      <w:r>
+        <w:rPr>
+          <w:lang w:val="en-US"/>
+        </w:rPr>
+        <w:t xml:space="preserve"> as comparison </w:t>
       </w:r>
       <w:r>
         <w:rPr>
@@ -1773,7 +2389,21 @@
         <w:rPr>
           <w:lang w:val="en-US"/>
         </w:rPr>
-        <w:t>: Same isbn value, same book</w:t>
+        <w:t xml:space="preserve">: Same </w:t>
+      </w:r>
+      <w:proofErr w:type="spellStart"/>
+      <w:r>
+        <w:rPr>
+          <w:lang w:val="en-US"/>
+        </w:rPr>
+        <w:t>isbn</w:t>
+      </w:r>
+      <w:proofErr w:type="spellEnd"/>
+      <w:r>
+        <w:rPr>
+          <w:lang w:val="en-US"/>
+        </w:rPr>
+        <w:t xml:space="preserve"> value, same book</w:t>
       </w:r>
       <w:r>
         <w:rPr>
@@ -1787,6 +2417,76 @@
         </w:rPr>
         <w:t xml:space="preserve"> (0,5 points)</w:t>
       </w:r>
+    </w:p>
+    <w:p>
+      <w:pPr>
+        <w:pStyle w:val="ListParagraph"/>
+        <w:spacing w:line="360" w:lineRule="auto"/>
+        <w:jc w:val="both"/>
+        <w:rPr>
+          <w:lang w:val="en-US"/>
+        </w:rPr>
+      </w:pPr>
+    </w:p>
+    <w:p>
+      <w:pPr>
+        <w:pStyle w:val="ListParagraph"/>
+        <w:spacing w:line="360" w:lineRule="auto"/>
+        <w:jc w:val="both"/>
+        <w:rPr>
+          <w:lang w:val="en-US"/>
+        </w:rPr>
+      </w:pPr>
+      <w:r>
+        <w:rPr>
+          <w:lang w:val="en-US"/>
+        </w:rPr>
+        <w:drawing>
+          <wp:inline distT="0" distB="0" distL="0" distR="0" wp14:anchorId="65665D64" wp14:editId="2319AF34">
+            <wp:extent cx="1905000" cy="368300"/>
+            <wp:effectExtent l="0" t="0" r="0" b="0"/>
+            <wp:docPr id="1800872028" name="Picture 1" descr="A screen shot of a computer&#10;&#10;Description automatically generated"/>
+            <wp:cNvGraphicFramePr>
+              <a:graphicFrameLocks xmlns:a="http://schemas.openxmlformats.org/drawingml/2006/main" noChangeAspect="1"/>
+            </wp:cNvGraphicFramePr>
+            <a:graphic xmlns:a="http://schemas.openxmlformats.org/drawingml/2006/main">
+              <a:graphicData uri="http://schemas.openxmlformats.org/drawingml/2006/picture">
+                <pic:pic xmlns:pic="http://schemas.openxmlformats.org/drawingml/2006/picture">
+                  <pic:nvPicPr>
+                    <pic:cNvPr id="1800872028" name="Picture 1" descr="A screen shot of a computer&#10;&#10;Description automatically generated"/>
+                    <pic:cNvPicPr/>
+                  </pic:nvPicPr>
+                  <pic:blipFill>
+                    <a:blip r:embed="rId16"/>
+                    <a:stretch>
+                      <a:fillRect/>
+                    </a:stretch>
+                  </pic:blipFill>
+                  <pic:spPr>
+                    <a:xfrm>
+                      <a:off x="0" y="0"/>
+                      <a:ext cx="1905000" cy="368300"/>
+                    </a:xfrm>
+                    <a:prstGeom prst="rect">
+                      <a:avLst/>
+                    </a:prstGeom>
+                  </pic:spPr>
+                </pic:pic>
+              </a:graphicData>
+            </a:graphic>
+          </wp:inline>
+        </w:drawing>
+      </w:r>
+    </w:p>
+    <w:p>
+      <w:pPr>
+        <w:pStyle w:val="ListParagraph"/>
+        <w:spacing w:line="360" w:lineRule="auto"/>
+        <w:jc w:val="both"/>
+        <w:rPr>
+          <w:lang w:val="en-US"/>
+        </w:rPr>
+      </w:pPr>
     </w:p>
     <w:p>
       <w:pPr>
@@ -1805,8 +2505,16 @@
         <w:rPr>
           <w:lang w:val="en-US"/>
         </w:rPr>
-        <w:t>Create two book objects with exactly the same</w:t>
-      </w:r>
+        <w:t xml:space="preserve">Create two book objects with </w:t>
+      </w:r>
+      <w:proofErr w:type="gramStart"/>
+      <w:r>
+        <w:rPr>
+          <w:lang w:val="en-US"/>
+        </w:rPr>
+        <w:t>exactly the same</w:t>
+      </w:r>
+      <w:proofErr w:type="gramEnd"/>
       <w:r>
         <w:rPr>
           <w:lang w:val="en-US"/>
@@ -1828,69 +2536,111 @@
     </w:p>
     <w:p>
       <w:pPr>
+        <w:pStyle w:val="ListParagraph"/>
+        <w:spacing w:line="360" w:lineRule="auto"/>
+        <w:jc w:val="both"/>
+        <w:rPr>
+          <w:lang w:val="en-US"/>
+        </w:rPr>
+      </w:pPr>
+      <w:r>
+        <w:rPr>
+          <w:lang w:val="en-US"/>
+        </w:rPr>
+        <w:t>E</w:t>
+      </w:r>
+      <w:r>
+        <w:rPr>
+          <w:lang w:val="en-US"/>
+        </w:rPr>
+        <w:t>ven though the objects have identical properties, they are distinct objects in memory. Therefore, when comparing them using the strict equality operator (</w:t>
+      </w:r>
+      <w:r>
+        <w:rPr>
+          <w:rStyle w:val="HTMLCode"/>
+          <w:rFonts w:eastAsiaTheme="minorHAnsi"/>
+          <w:lang w:val="en-US"/>
+        </w:rPr>
+        <w:t>===</w:t>
+      </w:r>
+      <w:r>
+        <w:rPr>
+          <w:lang w:val="en-US"/>
+        </w:rPr>
+        <w:t xml:space="preserve">), the result is </w:t>
+      </w:r>
+      <w:r>
+        <w:rPr>
+          <w:rStyle w:val="HTMLCode"/>
+          <w:rFonts w:eastAsiaTheme="minorHAnsi"/>
+          <w:lang w:val="en-US"/>
+        </w:rPr>
+        <w:t>false</w:t>
+      </w:r>
+      <w:r>
+        <w:rPr>
+          <w:lang w:val="en-US"/>
+        </w:rPr>
+        <w:t>, indicating that they do not have the same identity.</w:t>
+      </w:r>
+    </w:p>
+    <w:p>
+      <w:pPr>
         <w:rPr>
           <w:b/>
           <w:lang w:val="en-US"/>
         </w:rPr>
       </w:pPr>
-      <w:r>
+    </w:p>
+    <w:p>
+      <w:pPr>
+        <w:spacing w:line="360" w:lineRule="auto"/>
+        <w:jc w:val="both"/>
         <w:rPr>
           <w:b/>
           <w:lang w:val="en-US"/>
         </w:rPr>
-        <w:br w:type="page"/>
-      </w:r>
-    </w:p>
-    <w:p>
-      <w:pPr>
-        <w:spacing w:line="360" w:lineRule="auto"/>
-        <w:jc w:val="both"/>
+      </w:pPr>
+      <w:r>
         <w:rPr>
           <w:b/>
           <w:lang w:val="en-US"/>
         </w:rPr>
-      </w:pPr>
+        <w:t>7</w:t>
+      </w:r>
       <w:r>
         <w:rPr>
           <w:b/>
           <w:lang w:val="en-US"/>
         </w:rPr>
-        <w:lastRenderedPageBreak/>
-        <w:t>7</w:t>
+        <w:t xml:space="preserve">. </w:t>
       </w:r>
       <w:r>
         <w:rPr>
           <w:b/>
           <w:lang w:val="en-US"/>
         </w:rPr>
-        <w:t xml:space="preserve">. </w:t>
+        <w:t xml:space="preserve">Working </w:t>
       </w:r>
       <w:r>
         <w:rPr>
           <w:b/>
           <w:lang w:val="en-US"/>
         </w:rPr>
-        <w:t xml:space="preserve">Working </w:t>
+        <w:t>with</w:t>
       </w:r>
       <w:r>
         <w:rPr>
           <w:b/>
           <w:lang w:val="en-US"/>
         </w:rPr>
-        <w:t>with</w:t>
+        <w:t xml:space="preserve"> objects.</w:t>
       </w:r>
       <w:r>
         <w:rPr>
           <w:b/>
           <w:lang w:val="en-US"/>
         </w:rPr>
-        <w:t xml:space="preserve"> objects.</w:t>
-      </w:r>
-      <w:r>
-        <w:rPr>
-          <w:b/>
-          <w:lang w:val="en-US"/>
-        </w:rPr>
         <w:t xml:space="preserve"> (2 points)</w:t>
       </w:r>
     </w:p>
@@ -1908,6 +2658,7 @@
         </w:rPr>
         <w:t xml:space="preserve">Write the function </w:t>
       </w:r>
+      <w:proofErr w:type="spellStart"/>
       <w:r>
         <w:rPr>
           <w:rFonts w:ascii="Courier New" w:hAnsi="Courier New" w:cs="Courier New"/>
@@ -1915,6 +2666,7 @@
         </w:rPr>
         <w:t>convertOuncesToGrams</w:t>
       </w:r>
+      <w:proofErr w:type="spellEnd"/>
       <w:r>
         <w:rPr>
           <w:lang w:val="en-US"/>
@@ -1992,12 +2744,21 @@
         </w:rPr>
         <w:t xml:space="preserve">An example of the value of the </w:t>
       </w:r>
-      <w:r>
-        <w:rPr>
-          <w:rFonts w:ascii="Courier New" w:hAnsi="Courier New" w:cs="Courier New"/>
-          <w:lang w:val="en-US"/>
-        </w:rPr>
-        <w:t xml:space="preserve">measurements </w:t>
+      <w:proofErr w:type="gramStart"/>
+      <w:r>
+        <w:rPr>
+          <w:rFonts w:ascii="Courier New" w:hAnsi="Courier New" w:cs="Courier New"/>
+          <w:lang w:val="en-US"/>
+        </w:rPr>
+        <w:t>measurements</w:t>
+      </w:r>
+      <w:proofErr w:type="gramEnd"/>
+      <w:r>
+        <w:rPr>
+          <w:rFonts w:ascii="Courier New" w:hAnsi="Courier New" w:cs="Courier New"/>
+          <w:lang w:val="en-US"/>
+        </w:rPr>
+        <w:t xml:space="preserve"> </w:t>
       </w:r>
       <w:r>
         <w:rPr>
@@ -2015,12 +2776,30 @@
           <w:lang w:val="en-US"/>
         </w:rPr>
       </w:pPr>
-      <w:r>
-        <w:rPr>
-          <w:rFonts w:ascii="Courier New" w:hAnsi="Courier New" w:cs="Courier New"/>
-          <w:lang w:val="en-US"/>
-        </w:rPr>
-        <w:t xml:space="preserve">[{ batchid: 434, unit: </w:t>
+      <w:proofErr w:type="gramStart"/>
+      <w:r>
+        <w:rPr>
+          <w:rFonts w:ascii="Courier New" w:hAnsi="Courier New" w:cs="Courier New"/>
+          <w:lang w:val="en-US"/>
+        </w:rPr>
+        <w:t xml:space="preserve">[{ </w:t>
+      </w:r>
+      <w:proofErr w:type="spellStart"/>
+      <w:r>
+        <w:rPr>
+          <w:rFonts w:ascii="Courier New" w:hAnsi="Courier New" w:cs="Courier New"/>
+          <w:lang w:val="en-US"/>
+        </w:rPr>
+        <w:t>batchid</w:t>
+      </w:r>
+      <w:proofErr w:type="spellEnd"/>
+      <w:proofErr w:type="gramEnd"/>
+      <w:r>
+        <w:rPr>
+          <w:rFonts w:ascii="Courier New" w:hAnsi="Courier New" w:cs="Courier New"/>
+          <w:lang w:val="en-US"/>
+        </w:rPr>
+        <w:t xml:space="preserve">: 434, unit: </w:t>
       </w:r>
       <w:r>
         <w:rPr>
@@ -2048,7 +2827,23 @@
           <w:rFonts w:ascii="Courier New" w:hAnsi="Courier New" w:cs="Courier New"/>
           <w:lang w:val="en-US"/>
         </w:rPr>
-        <w:t xml:space="preserve">, weight: 12.21 }, {batchid: 414, unit: </w:t>
+        <w:t>, weight: 12.21 }, {</w:t>
+      </w:r>
+      <w:proofErr w:type="spellStart"/>
+      <w:r>
+        <w:rPr>
+          <w:rFonts w:ascii="Courier New" w:hAnsi="Courier New" w:cs="Courier New"/>
+          <w:lang w:val="en-US"/>
+        </w:rPr>
+        <w:t>batchid</w:t>
+      </w:r>
+      <w:proofErr w:type="spellEnd"/>
+      <w:r>
+        <w:rPr>
+          <w:rFonts w:ascii="Courier New" w:hAnsi="Courier New" w:cs="Courier New"/>
+          <w:lang w:val="en-US"/>
+        </w:rPr>
+        <w:t xml:space="preserve">: 414, unit: </w:t>
       </w:r>
       <w:r>
         <w:rPr>
@@ -2076,7 +2871,23 @@
           <w:rFonts w:ascii="Courier New" w:hAnsi="Courier New" w:cs="Courier New"/>
           <w:lang w:val="en-US"/>
         </w:rPr>
-        <w:t xml:space="preserve">, weight: 199.54 },{ batchid: 522, unit: </w:t>
+        <w:t xml:space="preserve">, weight: 199.54 },{ </w:t>
+      </w:r>
+      <w:proofErr w:type="spellStart"/>
+      <w:r>
+        <w:rPr>
+          <w:rFonts w:ascii="Courier New" w:hAnsi="Courier New" w:cs="Courier New"/>
+          <w:lang w:val="en-US"/>
+        </w:rPr>
+        <w:t>batchid</w:t>
+      </w:r>
+      <w:proofErr w:type="spellEnd"/>
+      <w:r>
+        <w:rPr>
+          <w:rFonts w:ascii="Courier New" w:hAnsi="Courier New" w:cs="Courier New"/>
+          <w:lang w:val="en-US"/>
+        </w:rPr>
+        <w:t xml:space="preserve">: 522, unit: </w:t>
       </w:r>
       <w:r>
         <w:rPr>
@@ -2131,12 +2942,30 @@
           <w:lang w:val="en-US"/>
         </w:rPr>
       </w:pPr>
-      <w:r>
-        <w:rPr>
-          <w:rFonts w:ascii="Courier New" w:hAnsi="Courier New" w:cs="Courier New"/>
-          <w:lang w:val="en-US"/>
-        </w:rPr>
-        <w:t xml:space="preserve">[{ batchid: 434, unit: </w:t>
+      <w:proofErr w:type="gramStart"/>
+      <w:r>
+        <w:rPr>
+          <w:rFonts w:ascii="Courier New" w:hAnsi="Courier New" w:cs="Courier New"/>
+          <w:lang w:val="en-US"/>
+        </w:rPr>
+        <w:t xml:space="preserve">[{ </w:t>
+      </w:r>
+      <w:proofErr w:type="spellStart"/>
+      <w:r>
+        <w:rPr>
+          <w:rFonts w:ascii="Courier New" w:hAnsi="Courier New" w:cs="Courier New"/>
+          <w:lang w:val="en-US"/>
+        </w:rPr>
+        <w:t>batchid</w:t>
+      </w:r>
+      <w:proofErr w:type="spellEnd"/>
+      <w:proofErr w:type="gramEnd"/>
+      <w:r>
+        <w:rPr>
+          <w:rFonts w:ascii="Courier New" w:hAnsi="Courier New" w:cs="Courier New"/>
+          <w:lang w:val="en-US"/>
+        </w:rPr>
+        <w:t xml:space="preserve">: 434, unit: </w:t>
       </w:r>
       <w:r>
         <w:rPr>
@@ -2164,7 +2993,23 @@
           <w:rFonts w:ascii="Courier New" w:hAnsi="Courier New" w:cs="Courier New"/>
           <w:lang w:val="en-US"/>
         </w:rPr>
-        <w:t xml:space="preserve">, weight: 346.15 }, {batchid: 414, unit: </w:t>
+        <w:t>, weight: 346.15 }, {</w:t>
+      </w:r>
+      <w:proofErr w:type="spellStart"/>
+      <w:r>
+        <w:rPr>
+          <w:rFonts w:ascii="Courier New" w:hAnsi="Courier New" w:cs="Courier New"/>
+          <w:lang w:val="en-US"/>
+        </w:rPr>
+        <w:t>batchid</w:t>
+      </w:r>
+      <w:proofErr w:type="spellEnd"/>
+      <w:r>
+        <w:rPr>
+          <w:rFonts w:ascii="Courier New" w:hAnsi="Courier New" w:cs="Courier New"/>
+          <w:lang w:val="en-US"/>
+        </w:rPr>
+        <w:t xml:space="preserve">: 414, unit: </w:t>
       </w:r>
       <w:r>
         <w:rPr>
@@ -2192,7 +3037,23 @@
           <w:rFonts w:ascii="Courier New" w:hAnsi="Courier New" w:cs="Courier New"/>
           <w:lang w:val="en-US"/>
         </w:rPr>
-        <w:t xml:space="preserve">, weight: 199.54 },{ batchid: 522, unit: </w:t>
+        <w:t xml:space="preserve">, weight: 199.54 },{ </w:t>
+      </w:r>
+      <w:proofErr w:type="spellStart"/>
+      <w:r>
+        <w:rPr>
+          <w:rFonts w:ascii="Courier New" w:hAnsi="Courier New" w:cs="Courier New"/>
+          <w:lang w:val="en-US"/>
+        </w:rPr>
+        <w:t>batchid</w:t>
+      </w:r>
+      <w:proofErr w:type="spellEnd"/>
+      <w:r>
+        <w:rPr>
+          <w:rFonts w:ascii="Courier New" w:hAnsi="Courier New" w:cs="Courier New"/>
+          <w:lang w:val="en-US"/>
+        </w:rPr>
+        <w:t xml:space="preserve">: 522, unit: </w:t>
       </w:r>
       <w:r>
         <w:rPr>
@@ -2239,7 +3100,7 @@
       </w:r>
     </w:p>
     <w:sectPr>
-      <w:headerReference w:type="default" r:id="rId10"/>
+      <w:headerReference w:type="default" r:id="rId17"/>
       <w:pgSz w:w="11906" w:h="16838"/>
       <w:pgMar w:top="851" w:right="1134" w:bottom="851" w:left="1134" w:header="709" w:footer="709" w:gutter="0"/>
       <w:cols w:space="708"/>
@@ -3509,6 +4370,31 @@
       <w:szCs w:val="24"/>
     </w:rPr>
   </w:style>
+  <w:style w:type="character" w:styleId="UnresolvedMention">
+    <w:name w:val="Unresolved Mention"/>
+    <w:basedOn w:val="DefaultParagraphFont"/>
+    <w:uiPriority w:val="99"/>
+    <w:semiHidden/>
+    <w:unhideWhenUsed/>
+    <w:rsid w:val="001F6754"/>
+    <w:rPr>
+      <w:color w:val="605E5C"/>
+      <w:shd w:val="clear" w:color="auto" w:fill="E1DFDD"/>
+    </w:rPr>
+  </w:style>
+  <w:style w:type="character" w:styleId="HTMLCode">
+    <w:name w:val="HTML Code"/>
+    <w:basedOn w:val="DefaultParagraphFont"/>
+    <w:uiPriority w:val="99"/>
+    <w:semiHidden/>
+    <w:unhideWhenUsed/>
+    <w:rsid w:val="00D9501F"/>
+    <w:rPr>
+      <w:rFonts w:ascii="Courier New" w:eastAsia="Times New Roman" w:hAnsi="Courier New" w:cs="Courier New"/>
+      <w:sz w:val="20"/>
+      <w:szCs w:val="20"/>
+    </w:rPr>
+  </w:style>
 </w:styles>
 </file>
 
@@ -3714,15 +4600,6 @@
 </file>
 
 <file path=customXml/item1.xml><?xml version="1.0" encoding="utf-8"?>
-<?mso-contentType ?>
-<FormTemplates xmlns="http://schemas.microsoft.com/sharepoint/v3/contenttype/forms">
-  <Display>DocumentLibraryForm</Display>
-  <Edit>DocumentLibraryForm</Edit>
-  <New>DocumentLibraryForm</New>
-</FormTemplates>
-</file>
-
-<file path=customXml/item2.xml><?xml version="1.0" encoding="utf-8"?>
 <ct:contentTypeSchema xmlns:ct="http://schemas.microsoft.com/office/2006/metadata/contentType" xmlns:ma="http://schemas.microsoft.com/office/2006/metadata/properties/metaAttributes" ct:_="" ma:_="" ma:contentTypeName="Asiakirja" ma:contentTypeID="0x010100745CB62FAEBEDD4D864FB601409E004D" ma:contentTypeVersion="16" ma:contentTypeDescription="Luo uusi asiakirja." ma:contentTypeScope="" ma:versionID="cdb13c9e37124285a4e073a33320bc58">
   <xsd:schema xmlns:xsd="http://www.w3.org/2001/XMLSchema" xmlns:xs="http://www.w3.org/2001/XMLSchema" xmlns:p="http://schemas.microsoft.com/office/2006/metadata/properties" xmlns:ns2="23a2fba3-87fb-42d1-bad1-f4f6bc2053a4" xmlns:ns3="1b4fdc03-4837-44ea-a7a0-a5d0f089a01d" targetNamespace="http://schemas.microsoft.com/office/2006/metadata/properties" ma:root="true" ma:fieldsID="9f8a40e2ad300bbcc5ce9cc82a65b4c3" ns2:_="" ns3:_="">
     <xsd:import namespace="23a2fba3-87fb-42d1-bad1-f4f6bc2053a4"/>
@@ -3954,6 +4831,15 @@
 </ct:contentTypeSchema>
 </file>
 
+<file path=customXml/item2.xml><?xml version="1.0" encoding="utf-8"?>
+<?mso-contentType ?>
+<FormTemplates xmlns="http://schemas.microsoft.com/sharepoint/v3/contenttype/forms">
+  <Display>DocumentLibraryForm</Display>
+  <Edit>DocumentLibraryForm</Edit>
+  <New>DocumentLibraryForm</New>
+</FormTemplates>
+</file>
+
 <file path=customXml/item3.xml><?xml version="1.0" encoding="utf-8"?>
 <p:properties xmlns:p="http://schemas.microsoft.com/office/2006/metadata/properties" xmlns:xsi="http://www.w3.org/2001/XMLSchema-instance" xmlns:pc="http://schemas.microsoft.com/office/infopath/2007/PartnerControls">
   <documentManagement>
@@ -3968,14 +4854,6 @@
 </file>
 
 <file path=customXml/itemProps1.xml><?xml version="1.0" encoding="utf-8"?>
-<ds:datastoreItem xmlns:ds="http://schemas.openxmlformats.org/officeDocument/2006/customXml" ds:itemID="{74F80A59-1336-4798-9185-8D3547E0A8DB}">
-  <ds:schemaRefs>
-    <ds:schemaRef ds:uri="http://schemas.microsoft.com/sharepoint/v3/contenttype/forms"/>
-  </ds:schemaRefs>
-</ds:datastoreItem>
-</file>
-
-<file path=customXml/itemProps2.xml><?xml version="1.0" encoding="utf-8"?>
 <ds:datastoreItem xmlns:ds="http://schemas.openxmlformats.org/officeDocument/2006/customXml" ds:itemID="{067C33EF-BAF0-4E03-A07D-0493CA33F805}">
   <ds:schemaRefs>
     <ds:schemaRef ds:uri="http://schemas.microsoft.com/office/2006/metadata/contentType"/>
@@ -3994,6 +4872,14 @@
 </ds:datastoreItem>
 </file>
 
+<file path=customXml/itemProps2.xml><?xml version="1.0" encoding="utf-8"?>
+<ds:datastoreItem xmlns:ds="http://schemas.openxmlformats.org/officeDocument/2006/customXml" ds:itemID="{74F80A59-1336-4798-9185-8D3547E0A8DB}">
+  <ds:schemaRefs>
+    <ds:schemaRef ds:uri="http://schemas.microsoft.com/sharepoint/v3/contenttype/forms"/>
+  </ds:schemaRefs>
+</ds:datastoreItem>
+</file>
+
 <file path=customXml/itemProps3.xml><?xml version="1.0" encoding="utf-8"?>
 <ds:datastoreItem xmlns:ds="http://schemas.openxmlformats.org/officeDocument/2006/customXml" ds:itemID="{CC73392A-701C-4F89-9B07-90E06ED25D3E}">
   <ds:schemaRefs>

</xml_diff>